<commit_message>
Update Impact of Recreational Technology Usage on Mental Health.docx
</commit_message>
<xml_diff>
--- a/Analysis and Presentation/Impact of Recreational Technology Usage on Mental Health.docx
+++ b/Analysis and Presentation/Impact of Recreational Technology Usage on Mental Health.docx
@@ -4,6 +4,746 @@
   <w:body>
     <w:p>
       <w:pPr>
+        <w:spacing w:before="100" w:beforeAutospacing="1" w:after="100" w:afterAutospacing="1" w:line="240" w:lineRule="auto"/>
+        <w:outlineLvl w:val="2"/>
+        <w:rPr>
+          <w:rFonts w:ascii="Times New Roman" w:eastAsia="Times New Roman" w:hAnsi="Times New Roman" w:cs="Times New Roman"/>
+          <w:b/>
+          <w:bCs/>
+          <w:sz w:val="27"/>
+          <w:szCs w:val="27"/>
+        </w:rPr>
+      </w:pPr>
+      <w:r>
+        <w:rPr>
+          <w:rFonts w:ascii="Times New Roman" w:eastAsia="Times New Roman" w:hAnsi="Times New Roman" w:cs="Times New Roman"/>
+          <w:b/>
+          <w:bCs/>
+          <w:sz w:val="27"/>
+          <w:szCs w:val="27"/>
+        </w:rPr>
+        <w:t>Summary of Findings: The Impact of Recreational Technology Usage on Mental Health</w:t>
+      </w:r>
+    </w:p>
+    <w:p>
+      <w:pPr>
+        <w:spacing w:before="100" w:beforeAutospacing="1" w:after="100" w:afterAutospacing="1" w:line="240" w:lineRule="auto"/>
+        <w:outlineLvl w:val="3"/>
+        <w:rPr>
+          <w:rFonts w:ascii="Times New Roman" w:eastAsia="Times New Roman" w:hAnsi="Times New Roman" w:cs="Times New Roman"/>
+          <w:b/>
+          <w:bCs/>
+          <w:sz w:val="24"/>
+          <w:szCs w:val="24"/>
+        </w:rPr>
+      </w:pPr>
+      <w:r>
+        <w:rPr>
+          <w:rFonts w:ascii="Times New Roman" w:eastAsia="Times New Roman" w:hAnsi="Times New Roman" w:cs="Times New Roman"/>
+          <w:b/>
+          <w:bCs/>
+          <w:sz w:val="24"/>
+          <w:szCs w:val="24"/>
+        </w:rPr>
+        <w:t>Overview</w:t>
+      </w:r>
+    </w:p>
+    <w:p>
+      <w:pPr>
+        <w:spacing w:before="100" w:beforeAutospacing="1" w:after="100" w:afterAutospacing="1" w:line="240" w:lineRule="auto"/>
+        <w:rPr>
+          <w:rFonts w:ascii="Times New Roman" w:eastAsia="Times New Roman" w:hAnsi="Times New Roman" w:cs="Times New Roman"/>
+          <w:sz w:val="24"/>
+          <w:szCs w:val="24"/>
+        </w:rPr>
+      </w:pPr>
+      <w:r>
+        <w:rPr>
+          <w:rFonts w:ascii="Times New Roman" w:eastAsia="Times New Roman" w:hAnsi="Times New Roman" w:cs="Times New Roman"/>
+          <w:sz w:val="24"/>
+          <w:szCs w:val="24"/>
+        </w:rPr>
+        <w:t>Recreational technology, including gaming and social media, plays a significant role in shaping behavioral, mental, and social patterns. Our study explored the relationship between technology usage and mental health, examining how this relationship varies by age, gender, and specific activities.</w:t>
+      </w:r>
+    </w:p>
+    <w:p>
+      <w:pPr>
+        <w:spacing w:after="0" w:line="240" w:lineRule="auto"/>
+        <w:rPr>
+          <w:rFonts w:ascii="Times New Roman" w:eastAsia="Times New Roman" w:hAnsi="Times New Roman" w:cs="Times New Roman"/>
+          <w:sz w:val="24"/>
+          <w:szCs w:val="24"/>
+        </w:rPr>
+      </w:pPr>
+      <w:r>
+        <w:rPr>
+          <w:rFonts w:ascii="Times New Roman" w:eastAsia="Times New Roman" w:hAnsi="Times New Roman" w:cs="Times New Roman"/>
+          <w:sz w:val="24"/>
+          <w:szCs w:val="24"/>
+        </w:rPr>
+        <w:pict w14:anchorId="672078CA">
+          <v:rect id="_x0000_i1025" style="width:0;height:1.5pt" o:hralign="center" o:hrstd="t" o:hr="t" fillcolor="#a0a0a0" stroked="f"/>
+        </w:pict>
+      </w:r>
+    </w:p>
+    <w:p>
+      <w:pPr>
+        <w:spacing w:before="100" w:beforeAutospacing="1" w:after="100" w:afterAutospacing="1" w:line="240" w:lineRule="auto"/>
+        <w:outlineLvl w:val="3"/>
+        <w:rPr>
+          <w:rFonts w:ascii="Times New Roman" w:eastAsia="Times New Roman" w:hAnsi="Times New Roman" w:cs="Times New Roman"/>
+          <w:b/>
+          <w:bCs/>
+          <w:sz w:val="24"/>
+          <w:szCs w:val="24"/>
+        </w:rPr>
+      </w:pPr>
+      <w:r>
+        <w:rPr>
+          <w:rFonts w:ascii="Times New Roman" w:eastAsia="Times New Roman" w:hAnsi="Times New Roman" w:cs="Times New Roman"/>
+          <w:b/>
+          <w:bCs/>
+          <w:sz w:val="24"/>
+          <w:szCs w:val="24"/>
+        </w:rPr>
+        <w:t>Key Findings</w:t>
+      </w:r>
+    </w:p>
+    <w:p>
+      <w:pPr>
+        <w:numPr>
+          <w:ilvl w:val="0"/>
+          <w:numId w:val="7"/>
+        </w:numPr>
+        <w:spacing w:before="100" w:beforeAutospacing="1" w:after="100" w:afterAutospacing="1" w:line="240" w:lineRule="auto"/>
+        <w:rPr>
+          <w:rFonts w:ascii="Times New Roman" w:eastAsia="Times New Roman" w:hAnsi="Times New Roman" w:cs="Times New Roman"/>
+          <w:sz w:val="24"/>
+          <w:szCs w:val="24"/>
+        </w:rPr>
+      </w:pPr>
+      <w:r>
+        <w:rPr>
+          <w:rFonts w:ascii="Times New Roman" w:eastAsia="Times New Roman" w:hAnsi="Times New Roman" w:cs="Times New Roman"/>
+          <w:b/>
+          <w:bCs/>
+          <w:sz w:val="24"/>
+          <w:szCs w:val="24"/>
+        </w:rPr>
+        <w:t>Gaming and Mental Health</w:t>
+      </w:r>
+    </w:p>
+    <w:p>
+      <w:pPr>
+        <w:numPr>
+          <w:ilvl w:val="1"/>
+          <w:numId w:val="7"/>
+        </w:numPr>
+        <w:spacing w:before="100" w:beforeAutospacing="1" w:after="100" w:afterAutospacing="1" w:line="240" w:lineRule="auto"/>
+        <w:rPr>
+          <w:rFonts w:ascii="Times New Roman" w:eastAsia="Times New Roman" w:hAnsi="Times New Roman" w:cs="Times New Roman"/>
+          <w:sz w:val="24"/>
+          <w:szCs w:val="24"/>
+        </w:rPr>
+      </w:pPr>
+      <w:r>
+        <w:rPr>
+          <w:rFonts w:ascii="Times New Roman" w:eastAsia="Times New Roman" w:hAnsi="Times New Roman" w:cs="Times New Roman"/>
+          <w:b/>
+          <w:bCs/>
+          <w:sz w:val="24"/>
+          <w:szCs w:val="24"/>
+        </w:rPr>
+        <w:t>Correlation</w:t>
+      </w:r>
+      <w:r>
+        <w:rPr>
+          <w:rFonts w:ascii="Times New Roman" w:eastAsia="Times New Roman" w:hAnsi="Times New Roman" w:cs="Times New Roman"/>
+          <w:sz w:val="24"/>
+          <w:szCs w:val="24"/>
+        </w:rPr>
+        <w:t>: A weak positive correlation (0.177) was identified between gaming hours and poorer mental health, with a statistically significant p-value (2.00 × 10⁻⁷¹). This suggests that increased gaming is associated with slightly worse mental health.</w:t>
+      </w:r>
+    </w:p>
+    <w:p>
+      <w:pPr>
+        <w:numPr>
+          <w:ilvl w:val="1"/>
+          <w:numId w:val="7"/>
+        </w:numPr>
+        <w:spacing w:before="100" w:beforeAutospacing="1" w:after="100" w:afterAutospacing="1" w:line="240" w:lineRule="auto"/>
+        <w:rPr>
+          <w:rFonts w:ascii="Times New Roman" w:eastAsia="Times New Roman" w:hAnsi="Times New Roman" w:cs="Times New Roman"/>
+          <w:sz w:val="24"/>
+          <w:szCs w:val="24"/>
+        </w:rPr>
+      </w:pPr>
+      <w:r>
+        <w:rPr>
+          <w:rFonts w:ascii="Times New Roman" w:eastAsia="Times New Roman" w:hAnsi="Times New Roman" w:cs="Times New Roman"/>
+          <w:b/>
+          <w:bCs/>
+          <w:sz w:val="24"/>
+          <w:szCs w:val="24"/>
+        </w:rPr>
+        <w:t>Interpretation</w:t>
+      </w:r>
+      <w:r>
+        <w:rPr>
+          <w:rFonts w:ascii="Times New Roman" w:eastAsia="Times New Roman" w:hAnsi="Times New Roman" w:cs="Times New Roman"/>
+          <w:sz w:val="24"/>
+          <w:szCs w:val="24"/>
+        </w:rPr>
+        <w:t>: While gaming shows a link to mental health, its weak correlation implies that other factors likely contribute more significantly to mental health outcomes.</w:t>
+      </w:r>
+    </w:p>
+    <w:p>
+      <w:pPr>
+        <w:numPr>
+          <w:ilvl w:val="0"/>
+          <w:numId w:val="7"/>
+        </w:numPr>
+        <w:spacing w:before="100" w:beforeAutospacing="1" w:after="100" w:afterAutospacing="1" w:line="240" w:lineRule="auto"/>
+        <w:rPr>
+          <w:rFonts w:ascii="Times New Roman" w:eastAsia="Times New Roman" w:hAnsi="Times New Roman" w:cs="Times New Roman"/>
+          <w:sz w:val="24"/>
+          <w:szCs w:val="24"/>
+        </w:rPr>
+      </w:pPr>
+      <w:r>
+        <w:rPr>
+          <w:rFonts w:ascii="Times New Roman" w:eastAsia="Times New Roman" w:hAnsi="Times New Roman" w:cs="Times New Roman"/>
+          <w:b/>
+          <w:bCs/>
+          <w:sz w:val="24"/>
+          <w:szCs w:val="24"/>
+        </w:rPr>
+        <w:t>Social Media and Mental Health</w:t>
+      </w:r>
+    </w:p>
+    <w:p>
+      <w:pPr>
+        <w:numPr>
+          <w:ilvl w:val="1"/>
+          <w:numId w:val="7"/>
+        </w:numPr>
+        <w:spacing w:before="100" w:beforeAutospacing="1" w:after="100" w:afterAutospacing="1" w:line="240" w:lineRule="auto"/>
+        <w:rPr>
+          <w:rFonts w:ascii="Times New Roman" w:eastAsia="Times New Roman" w:hAnsi="Times New Roman" w:cs="Times New Roman"/>
+          <w:sz w:val="24"/>
+          <w:szCs w:val="24"/>
+        </w:rPr>
+      </w:pPr>
+      <w:r>
+        <w:rPr>
+          <w:rFonts w:ascii="Times New Roman" w:eastAsia="Times New Roman" w:hAnsi="Times New Roman" w:cs="Times New Roman"/>
+          <w:sz w:val="24"/>
+          <w:szCs w:val="24"/>
+        </w:rPr>
+        <w:t>Analysis highlights that heavy social media usage aligns with poorer mental health outcomes. This is particularly evident among younger individuals, although causality remains unclear.</w:t>
+      </w:r>
+    </w:p>
+    <w:p>
+      <w:pPr>
+        <w:numPr>
+          <w:ilvl w:val="0"/>
+          <w:numId w:val="7"/>
+        </w:numPr>
+        <w:spacing w:before="100" w:beforeAutospacing="1" w:after="100" w:afterAutospacing="1" w:line="240" w:lineRule="auto"/>
+        <w:rPr>
+          <w:rFonts w:ascii="Times New Roman" w:eastAsia="Times New Roman" w:hAnsi="Times New Roman" w:cs="Times New Roman"/>
+          <w:sz w:val="24"/>
+          <w:szCs w:val="24"/>
+        </w:rPr>
+      </w:pPr>
+      <w:r>
+        <w:rPr>
+          <w:rFonts w:ascii="Times New Roman" w:eastAsia="Times New Roman" w:hAnsi="Times New Roman" w:cs="Times New Roman"/>
+          <w:b/>
+          <w:bCs/>
+          <w:sz w:val="24"/>
+          <w:szCs w:val="24"/>
+        </w:rPr>
+        <w:t>Combined Usage Patterns</w:t>
+      </w:r>
+    </w:p>
+    <w:p>
+      <w:pPr>
+        <w:numPr>
+          <w:ilvl w:val="1"/>
+          <w:numId w:val="7"/>
+        </w:numPr>
+        <w:spacing w:before="100" w:beforeAutospacing="1" w:after="100" w:afterAutospacing="1" w:line="240" w:lineRule="auto"/>
+        <w:rPr>
+          <w:rFonts w:ascii="Times New Roman" w:eastAsia="Times New Roman" w:hAnsi="Times New Roman" w:cs="Times New Roman"/>
+          <w:sz w:val="24"/>
+          <w:szCs w:val="24"/>
+        </w:rPr>
+      </w:pPr>
+      <w:r>
+        <w:rPr>
+          <w:rFonts w:ascii="Times New Roman" w:eastAsia="Times New Roman" w:hAnsi="Times New Roman" w:cs="Times New Roman"/>
+          <w:b/>
+          <w:bCs/>
+          <w:sz w:val="24"/>
+          <w:szCs w:val="24"/>
+        </w:rPr>
+        <w:t>Age Trends</w:t>
+      </w:r>
+      <w:r>
+        <w:rPr>
+          <w:rFonts w:ascii="Times New Roman" w:eastAsia="Times New Roman" w:hAnsi="Times New Roman" w:cs="Times New Roman"/>
+          <w:sz w:val="24"/>
+          <w:szCs w:val="24"/>
+        </w:rPr>
+        <w:t>:</w:t>
+      </w:r>
+    </w:p>
+    <w:p>
+      <w:pPr>
+        <w:numPr>
+          <w:ilvl w:val="2"/>
+          <w:numId w:val="7"/>
+        </w:numPr>
+        <w:spacing w:before="100" w:beforeAutospacing="1" w:after="100" w:afterAutospacing="1" w:line="240" w:lineRule="auto"/>
+        <w:rPr>
+          <w:rFonts w:ascii="Times New Roman" w:eastAsia="Times New Roman" w:hAnsi="Times New Roman" w:cs="Times New Roman"/>
+          <w:sz w:val="24"/>
+          <w:szCs w:val="24"/>
+        </w:rPr>
+      </w:pPr>
+      <w:r>
+        <w:rPr>
+          <w:rFonts w:ascii="Times New Roman" w:eastAsia="Times New Roman" w:hAnsi="Times New Roman" w:cs="Times New Roman"/>
+          <w:sz w:val="24"/>
+          <w:szCs w:val="24"/>
+        </w:rPr>
+        <w:t>Younger individuals, particularly teens and those in their early 20s, exhibit the highest combined usage hours.</w:t>
+      </w:r>
+    </w:p>
+    <w:p>
+      <w:pPr>
+        <w:numPr>
+          <w:ilvl w:val="2"/>
+          <w:numId w:val="7"/>
+        </w:numPr>
+        <w:spacing w:before="100" w:beforeAutospacing="1" w:after="100" w:afterAutospacing="1" w:line="240" w:lineRule="auto"/>
+        <w:rPr>
+          <w:rFonts w:ascii="Times New Roman" w:eastAsia="Times New Roman" w:hAnsi="Times New Roman" w:cs="Times New Roman"/>
+          <w:sz w:val="24"/>
+          <w:szCs w:val="24"/>
+        </w:rPr>
+      </w:pPr>
+      <w:r>
+        <w:rPr>
+          <w:rFonts w:ascii="Times New Roman" w:eastAsia="Times New Roman" w:hAnsi="Times New Roman" w:cs="Times New Roman"/>
+          <w:sz w:val="24"/>
+          <w:szCs w:val="24"/>
+        </w:rPr>
+        <w:t>Usage declines with age, reflecting shifts in priorities like work and family.</w:t>
+      </w:r>
+    </w:p>
+    <w:p>
+      <w:pPr>
+        <w:numPr>
+          <w:ilvl w:val="1"/>
+          <w:numId w:val="7"/>
+        </w:numPr>
+        <w:spacing w:before="100" w:beforeAutospacing="1" w:after="100" w:afterAutospacing="1" w:line="240" w:lineRule="auto"/>
+        <w:rPr>
+          <w:rFonts w:ascii="Times New Roman" w:eastAsia="Times New Roman" w:hAnsi="Times New Roman" w:cs="Times New Roman"/>
+          <w:sz w:val="24"/>
+          <w:szCs w:val="24"/>
+        </w:rPr>
+      </w:pPr>
+      <w:r>
+        <w:rPr>
+          <w:rFonts w:ascii="Times New Roman" w:eastAsia="Times New Roman" w:hAnsi="Times New Roman" w:cs="Times New Roman"/>
+          <w:b/>
+          <w:bCs/>
+          <w:sz w:val="24"/>
+          <w:szCs w:val="24"/>
+        </w:rPr>
+        <w:t>Gender Trends</w:t>
+      </w:r>
+      <w:r>
+        <w:rPr>
+          <w:rFonts w:ascii="Times New Roman" w:eastAsia="Times New Roman" w:hAnsi="Times New Roman" w:cs="Times New Roman"/>
+          <w:sz w:val="24"/>
+          <w:szCs w:val="24"/>
+        </w:rPr>
+        <w:t>:</w:t>
+      </w:r>
+    </w:p>
+    <w:p>
+      <w:pPr>
+        <w:numPr>
+          <w:ilvl w:val="2"/>
+          <w:numId w:val="7"/>
+        </w:numPr>
+        <w:spacing w:before="100" w:beforeAutospacing="1" w:after="100" w:afterAutospacing="1" w:line="240" w:lineRule="auto"/>
+        <w:rPr>
+          <w:rFonts w:ascii="Times New Roman" w:eastAsia="Times New Roman" w:hAnsi="Times New Roman" w:cs="Times New Roman"/>
+          <w:sz w:val="24"/>
+          <w:szCs w:val="24"/>
+        </w:rPr>
+      </w:pPr>
+      <w:r>
+        <w:rPr>
+          <w:rFonts w:ascii="Times New Roman" w:eastAsia="Times New Roman" w:hAnsi="Times New Roman" w:cs="Times New Roman"/>
+          <w:sz w:val="24"/>
+          <w:szCs w:val="24"/>
+        </w:rPr>
+        <w:t>Males generally report higher combined usage hours than females, especially among younger age groups.</w:t>
+      </w:r>
+    </w:p>
+    <w:p>
+      <w:pPr>
+        <w:numPr>
+          <w:ilvl w:val="2"/>
+          <w:numId w:val="7"/>
+        </w:numPr>
+        <w:spacing w:before="100" w:beforeAutospacing="1" w:after="100" w:afterAutospacing="1" w:line="240" w:lineRule="auto"/>
+        <w:rPr>
+          <w:rFonts w:ascii="Times New Roman" w:eastAsia="Times New Roman" w:hAnsi="Times New Roman" w:cs="Times New Roman"/>
+          <w:sz w:val="24"/>
+          <w:szCs w:val="24"/>
+        </w:rPr>
+      </w:pPr>
+      <w:r>
+        <w:rPr>
+          <w:rFonts w:ascii="Times New Roman" w:eastAsia="Times New Roman" w:hAnsi="Times New Roman" w:cs="Times New Roman"/>
+          <w:sz w:val="24"/>
+          <w:szCs w:val="24"/>
+        </w:rPr>
+        <w:t>The gender gap narrows in older age groups with reduced overall usage.</w:t>
+      </w:r>
+    </w:p>
+    <w:p>
+      <w:pPr>
+        <w:numPr>
+          <w:ilvl w:val="0"/>
+          <w:numId w:val="7"/>
+        </w:numPr>
+        <w:spacing w:before="100" w:beforeAutospacing="1" w:after="100" w:afterAutospacing="1" w:line="240" w:lineRule="auto"/>
+        <w:rPr>
+          <w:rFonts w:ascii="Times New Roman" w:eastAsia="Times New Roman" w:hAnsi="Times New Roman" w:cs="Times New Roman"/>
+          <w:sz w:val="24"/>
+          <w:szCs w:val="24"/>
+        </w:rPr>
+      </w:pPr>
+      <w:r>
+        <w:rPr>
+          <w:rFonts w:ascii="Times New Roman" w:eastAsia="Times New Roman" w:hAnsi="Times New Roman" w:cs="Times New Roman"/>
+          <w:b/>
+          <w:bCs/>
+          <w:sz w:val="24"/>
+          <w:szCs w:val="24"/>
+        </w:rPr>
+        <w:t>Mental Health Trends Across Gender</w:t>
+      </w:r>
+    </w:p>
+    <w:p>
+      <w:pPr>
+        <w:numPr>
+          <w:ilvl w:val="1"/>
+          <w:numId w:val="7"/>
+        </w:numPr>
+        <w:spacing w:before="100" w:beforeAutospacing="1" w:after="100" w:afterAutospacing="1" w:line="240" w:lineRule="auto"/>
+        <w:rPr>
+          <w:rFonts w:ascii="Times New Roman" w:eastAsia="Times New Roman" w:hAnsi="Times New Roman" w:cs="Times New Roman"/>
+          <w:sz w:val="24"/>
+          <w:szCs w:val="24"/>
+        </w:rPr>
+      </w:pPr>
+      <w:r>
+        <w:rPr>
+          <w:rFonts w:ascii="Times New Roman" w:eastAsia="Times New Roman" w:hAnsi="Times New Roman" w:cs="Times New Roman"/>
+          <w:sz w:val="24"/>
+          <w:szCs w:val="24"/>
+        </w:rPr>
+        <w:t>Individuals with "Poor" mental health exhibit the highest combined usage hours for both genders.</w:t>
+      </w:r>
+    </w:p>
+    <w:p>
+      <w:pPr>
+        <w:numPr>
+          <w:ilvl w:val="1"/>
+          <w:numId w:val="7"/>
+        </w:numPr>
+        <w:spacing w:before="100" w:beforeAutospacing="1" w:after="100" w:afterAutospacing="1" w:line="240" w:lineRule="auto"/>
+        <w:rPr>
+          <w:rFonts w:ascii="Times New Roman" w:eastAsia="Times New Roman" w:hAnsi="Times New Roman" w:cs="Times New Roman"/>
+          <w:sz w:val="24"/>
+          <w:szCs w:val="24"/>
+        </w:rPr>
+      </w:pPr>
+      <w:r>
+        <w:rPr>
+          <w:rFonts w:ascii="Times New Roman" w:eastAsia="Times New Roman" w:hAnsi="Times New Roman" w:cs="Times New Roman"/>
+          <w:sz w:val="24"/>
+          <w:szCs w:val="24"/>
+        </w:rPr>
+        <w:t>Among those with "Good" mental health, usage hours are more balanced across genders.</w:t>
+      </w:r>
+    </w:p>
+    <w:p>
+      <w:pPr>
+        <w:numPr>
+          <w:ilvl w:val="1"/>
+          <w:numId w:val="7"/>
+        </w:numPr>
+        <w:spacing w:before="100" w:beforeAutospacing="1" w:after="100" w:afterAutospacing="1" w:line="240" w:lineRule="auto"/>
+        <w:rPr>
+          <w:rFonts w:ascii="Times New Roman" w:eastAsia="Times New Roman" w:hAnsi="Times New Roman" w:cs="Times New Roman"/>
+          <w:sz w:val="24"/>
+          <w:szCs w:val="24"/>
+        </w:rPr>
+      </w:pPr>
+      <w:r>
+        <w:rPr>
+          <w:rFonts w:ascii="Times New Roman" w:eastAsia="Times New Roman" w:hAnsi="Times New Roman" w:cs="Times New Roman"/>
+          <w:sz w:val="24"/>
+          <w:szCs w:val="24"/>
+        </w:rPr>
+        <w:t>Males with poorer mental health display notably higher usage than females, suggesting potential differences in coping mechanisms or activity preferences.</w:t>
+      </w:r>
+    </w:p>
+    <w:p>
+      <w:pPr>
+        <w:numPr>
+          <w:ilvl w:val="0"/>
+          <w:numId w:val="7"/>
+        </w:numPr>
+        <w:spacing w:before="100" w:beforeAutospacing="1" w:after="100" w:afterAutospacing="1" w:line="240" w:lineRule="auto"/>
+        <w:rPr>
+          <w:rFonts w:ascii="Times New Roman" w:eastAsia="Times New Roman" w:hAnsi="Times New Roman" w:cs="Times New Roman"/>
+          <w:sz w:val="24"/>
+          <w:szCs w:val="24"/>
+        </w:rPr>
+      </w:pPr>
+      <w:r>
+        <w:rPr>
+          <w:rFonts w:ascii="Times New Roman" w:eastAsia="Times New Roman" w:hAnsi="Times New Roman" w:cs="Times New Roman"/>
+          <w:b/>
+          <w:bCs/>
+          <w:sz w:val="24"/>
+          <w:szCs w:val="24"/>
+        </w:rPr>
+        <w:t>Stress and Usage</w:t>
+      </w:r>
+    </w:p>
+    <w:p>
+      <w:pPr>
+        <w:numPr>
+          <w:ilvl w:val="1"/>
+          <w:numId w:val="7"/>
+        </w:numPr>
+        <w:spacing w:before="100" w:beforeAutospacing="1" w:after="100" w:afterAutospacing="1" w:line="240" w:lineRule="auto"/>
+        <w:rPr>
+          <w:rFonts w:ascii="Times New Roman" w:eastAsia="Times New Roman" w:hAnsi="Times New Roman" w:cs="Times New Roman"/>
+          <w:sz w:val="24"/>
+          <w:szCs w:val="24"/>
+        </w:rPr>
+      </w:pPr>
+      <w:r>
+        <w:rPr>
+          <w:rFonts w:ascii="Times New Roman" w:eastAsia="Times New Roman" w:hAnsi="Times New Roman" w:cs="Times New Roman"/>
+          <w:sz w:val="24"/>
+          <w:szCs w:val="24"/>
+        </w:rPr>
+        <w:lastRenderedPageBreak/>
+        <w:t>Younger populations with high usage hours often report higher stress levels. This correlation may indicate that heavy technology use could exacerbate stress or serve as an escape from stress-inducing environments.</w:t>
+      </w:r>
+    </w:p>
+    <w:p>
+      <w:pPr>
+        <w:spacing w:after="0" w:line="240" w:lineRule="auto"/>
+        <w:rPr>
+          <w:rFonts w:ascii="Times New Roman" w:eastAsia="Times New Roman" w:hAnsi="Times New Roman" w:cs="Times New Roman"/>
+          <w:sz w:val="24"/>
+          <w:szCs w:val="24"/>
+        </w:rPr>
+      </w:pPr>
+      <w:r>
+        <w:rPr>
+          <w:rFonts w:ascii="Times New Roman" w:eastAsia="Times New Roman" w:hAnsi="Times New Roman" w:cs="Times New Roman"/>
+          <w:sz w:val="24"/>
+          <w:szCs w:val="24"/>
+        </w:rPr>
+        <w:pict w14:anchorId="63C6C408">
+          <v:rect id="_x0000_i1026" style="width:0;height:1.5pt" o:hralign="center" o:hrstd="t" o:hr="t" fillcolor="#a0a0a0" stroked="f"/>
+        </w:pict>
+      </w:r>
+    </w:p>
+    <w:p>
+      <w:pPr>
+        <w:spacing w:before="100" w:beforeAutospacing="1" w:after="100" w:afterAutospacing="1" w:line="240" w:lineRule="auto"/>
+        <w:outlineLvl w:val="3"/>
+        <w:rPr>
+          <w:rFonts w:ascii="Times New Roman" w:eastAsia="Times New Roman" w:hAnsi="Times New Roman" w:cs="Times New Roman"/>
+          <w:b/>
+          <w:bCs/>
+          <w:sz w:val="24"/>
+          <w:szCs w:val="24"/>
+        </w:rPr>
+      </w:pPr>
+      <w:r>
+        <w:rPr>
+          <w:rFonts w:ascii="Times New Roman" w:eastAsia="Times New Roman" w:hAnsi="Times New Roman" w:cs="Times New Roman"/>
+          <w:b/>
+          <w:bCs/>
+          <w:sz w:val="24"/>
+          <w:szCs w:val="24"/>
+        </w:rPr>
+        <w:t>Implications</w:t>
+      </w:r>
+    </w:p>
+    <w:p>
+      <w:pPr>
+        <w:spacing w:before="100" w:beforeAutospacing="1" w:after="100" w:afterAutospacing="1" w:line="240" w:lineRule="auto"/>
+        <w:rPr>
+          <w:rFonts w:ascii="Times New Roman" w:eastAsia="Times New Roman" w:hAnsi="Times New Roman" w:cs="Times New Roman"/>
+          <w:sz w:val="24"/>
+          <w:szCs w:val="24"/>
+        </w:rPr>
+      </w:pPr>
+      <w:r>
+        <w:rPr>
+          <w:rFonts w:ascii="Times New Roman" w:eastAsia="Times New Roman" w:hAnsi="Times New Roman" w:cs="Times New Roman"/>
+          <w:sz w:val="24"/>
+          <w:szCs w:val="24"/>
+        </w:rPr>
+        <w:t>The data underscores a nuanced relationship between recreational technology usage and mental health:</w:t>
+      </w:r>
+    </w:p>
+    <w:p>
+      <w:pPr>
+        <w:numPr>
+          <w:ilvl w:val="0"/>
+          <w:numId w:val="8"/>
+        </w:numPr>
+        <w:spacing w:before="100" w:beforeAutospacing="1" w:after="100" w:afterAutospacing="1" w:line="240" w:lineRule="auto"/>
+        <w:rPr>
+          <w:rFonts w:ascii="Times New Roman" w:eastAsia="Times New Roman" w:hAnsi="Times New Roman" w:cs="Times New Roman"/>
+          <w:sz w:val="24"/>
+          <w:szCs w:val="24"/>
+        </w:rPr>
+      </w:pPr>
+      <w:r>
+        <w:rPr>
+          <w:rFonts w:ascii="Times New Roman" w:eastAsia="Times New Roman" w:hAnsi="Times New Roman" w:cs="Times New Roman"/>
+          <w:b/>
+          <w:bCs/>
+          <w:sz w:val="24"/>
+          <w:szCs w:val="24"/>
+        </w:rPr>
+        <w:t>Younger males</w:t>
+      </w:r>
+      <w:r>
+        <w:rPr>
+          <w:rFonts w:ascii="Times New Roman" w:eastAsia="Times New Roman" w:hAnsi="Times New Roman" w:cs="Times New Roman"/>
+          <w:sz w:val="24"/>
+          <w:szCs w:val="24"/>
+        </w:rPr>
+        <w:t xml:space="preserve"> and individuals in the "Poor" mental health category are particularly high-use groups, suggesting targeted intervention opportunities.</w:t>
+      </w:r>
+    </w:p>
+    <w:p>
+      <w:pPr>
+        <w:numPr>
+          <w:ilvl w:val="0"/>
+          <w:numId w:val="8"/>
+        </w:numPr>
+        <w:spacing w:before="100" w:beforeAutospacing="1" w:after="100" w:afterAutospacing="1" w:line="240" w:lineRule="auto"/>
+        <w:rPr>
+          <w:rFonts w:ascii="Times New Roman" w:eastAsia="Times New Roman" w:hAnsi="Times New Roman" w:cs="Times New Roman"/>
+          <w:sz w:val="24"/>
+          <w:szCs w:val="24"/>
+        </w:rPr>
+      </w:pPr>
+      <w:r>
+        <w:rPr>
+          <w:rFonts w:ascii="Times New Roman" w:eastAsia="Times New Roman" w:hAnsi="Times New Roman" w:cs="Times New Roman"/>
+          <w:b/>
+          <w:bCs/>
+          <w:sz w:val="24"/>
+          <w:szCs w:val="24"/>
+        </w:rPr>
+        <w:t>Causality remains unresolved</w:t>
+      </w:r>
+      <w:r>
+        <w:rPr>
+          <w:rFonts w:ascii="Times New Roman" w:eastAsia="Times New Roman" w:hAnsi="Times New Roman" w:cs="Times New Roman"/>
+          <w:sz w:val="24"/>
+          <w:szCs w:val="24"/>
+        </w:rPr>
+        <w:t>: Excessive usage could either contribute to mental health challenges or serve as a coping mechanism, warranting further investigation.</w:t>
+      </w:r>
+    </w:p>
+    <w:p>
+      <w:pPr>
+        <w:spacing w:after="0" w:line="240" w:lineRule="auto"/>
+        <w:rPr>
+          <w:rFonts w:ascii="Times New Roman" w:eastAsia="Times New Roman" w:hAnsi="Times New Roman" w:cs="Times New Roman"/>
+          <w:sz w:val="24"/>
+          <w:szCs w:val="24"/>
+        </w:rPr>
+      </w:pPr>
+      <w:r>
+        <w:rPr>
+          <w:rFonts w:ascii="Times New Roman" w:eastAsia="Times New Roman" w:hAnsi="Times New Roman" w:cs="Times New Roman"/>
+          <w:sz w:val="24"/>
+          <w:szCs w:val="24"/>
+        </w:rPr>
+        <w:pict w14:anchorId="5B5B6143">
+          <v:rect id="_x0000_i1027" style="width:0;height:1.5pt" o:hralign="center" o:hrstd="t" o:hr="t" fillcolor="#a0a0a0" stroked="f"/>
+        </w:pict>
+      </w:r>
+    </w:p>
+    <w:p>
+      <w:pPr>
+        <w:spacing w:before="100" w:beforeAutospacing="1" w:after="100" w:afterAutospacing="1" w:line="240" w:lineRule="auto"/>
+        <w:outlineLvl w:val="3"/>
+        <w:rPr>
+          <w:rFonts w:ascii="Times New Roman" w:eastAsia="Times New Roman" w:hAnsi="Times New Roman" w:cs="Times New Roman"/>
+          <w:b/>
+          <w:bCs/>
+          <w:sz w:val="24"/>
+          <w:szCs w:val="24"/>
+        </w:rPr>
+      </w:pPr>
+      <w:r>
+        <w:rPr>
+          <w:rFonts w:ascii="Times New Roman" w:eastAsia="Times New Roman" w:hAnsi="Times New Roman" w:cs="Times New Roman"/>
+          <w:b/>
+          <w:bCs/>
+          <w:sz w:val="24"/>
+          <w:szCs w:val="24"/>
+        </w:rPr>
+        <w:t>Conclusion</w:t>
+      </w:r>
+    </w:p>
+    <w:p>
+      <w:pPr>
+        <w:spacing w:before="100" w:beforeAutospacing="1" w:after="100" w:afterAutospacing="1" w:line="240" w:lineRule="auto"/>
+        <w:rPr>
+          <w:rFonts w:ascii="Times New Roman" w:eastAsia="Times New Roman" w:hAnsi="Times New Roman" w:cs="Times New Roman"/>
+          <w:sz w:val="24"/>
+          <w:szCs w:val="24"/>
+        </w:rPr>
+      </w:pPr>
+      <w:r>
+        <w:rPr>
+          <w:rFonts w:ascii="Times New Roman" w:eastAsia="Times New Roman" w:hAnsi="Times New Roman" w:cs="Times New Roman"/>
+          <w:sz w:val="24"/>
+          <w:szCs w:val="24"/>
+        </w:rPr>
+        <w:t>Excessive screen time, especially among younger demographics, correlates with poorer mental health. Gender differences, age trends, and specific activities like gaming and social media offer critical insights for crafting strategies to mitigate potential negative effects of recreational technology use. However, understanding causality is essential for developing effective interventions.</w:t>
+      </w:r>
+    </w:p>
+    <w:p>
+      <w:pPr>
         <w:rPr>
           <w:rFonts w:ascii="Calibri" w:hAnsi="Calibri" w:cs="Calibri"/>
           <w:b/>
@@ -12,7 +752,9 @@
           <w:szCs w:val="36"/>
         </w:rPr>
       </w:pPr>
-      <w:r>
+    </w:p>
+    <w:p>
+      <w:pPr>
         <w:rPr>
           <w:rFonts w:ascii="Calibri" w:hAnsi="Calibri" w:cs="Calibri"/>
           <w:b/>
@@ -20,6 +762,37 @@
           <w:sz w:val="36"/>
           <w:szCs w:val="36"/>
         </w:rPr>
+      </w:pPr>
+      <w:r>
+        <w:rPr>
+          <w:rFonts w:ascii="Calibri" w:hAnsi="Calibri" w:cs="Calibri"/>
+          <w:b/>
+          <w:bCs/>
+          <w:sz w:val="36"/>
+          <w:szCs w:val="36"/>
+        </w:rPr>
+        <w:br w:type="page"/>
+      </w:r>
+    </w:p>
+    <w:p>
+      <w:pPr>
+        <w:rPr>
+          <w:rFonts w:ascii="Calibri" w:hAnsi="Calibri" w:cs="Calibri"/>
+          <w:b/>
+          <w:bCs/>
+          <w:sz w:val="36"/>
+          <w:szCs w:val="36"/>
+        </w:rPr>
+      </w:pPr>
+      <w:r>
+        <w:rPr>
+          <w:rFonts w:ascii="Calibri" w:hAnsi="Calibri" w:cs="Calibri"/>
+          <w:b/>
+          <w:bCs/>
+          <w:sz w:val="36"/>
+          <w:szCs w:val="36"/>
+        </w:rPr>
+        <w:lastRenderedPageBreak/>
         <w:t>Gaming Analysis</w:t>
       </w:r>
     </w:p>
@@ -1246,6 +2019,127 @@
     </w:lvl>
   </w:abstractNum>
   <w:abstractNum w:abstractNumId="2" w15:restartNumberingAfterBreak="0">
+    <w:nsid w:val="23C04494"/>
+    <w:multiLevelType w:val="multilevel"/>
+    <w:tmpl w:val="6908DC72"/>
+    <w:lvl w:ilvl="0">
+      <w:start w:val="1"/>
+      <w:numFmt w:val="decimal"/>
+      <w:lvlText w:val="%1."/>
+      <w:lvlJc w:val="left"/>
+      <w:pPr>
+        <w:tabs>
+          <w:tab w:val="num" w:pos="720"/>
+        </w:tabs>
+        <w:ind w:left="720" w:hanging="360"/>
+      </w:pPr>
+    </w:lvl>
+    <w:lvl w:ilvl="1">
+      <w:start w:val="1"/>
+      <w:numFmt w:val="bullet"/>
+      <w:lvlText w:val="o"/>
+      <w:lvlJc w:val="left"/>
+      <w:pPr>
+        <w:tabs>
+          <w:tab w:val="num" w:pos="1440"/>
+        </w:tabs>
+        <w:ind w:left="1440" w:hanging="360"/>
+      </w:pPr>
+      <w:rPr>
+        <w:rFonts w:ascii="Courier New" w:hAnsi="Courier New" w:hint="default"/>
+        <w:sz w:val="20"/>
+      </w:rPr>
+    </w:lvl>
+    <w:lvl w:ilvl="2">
+      <w:start w:val="1"/>
+      <w:numFmt w:val="bullet"/>
+      <w:lvlText w:val=""/>
+      <w:lvlJc w:val="left"/>
+      <w:pPr>
+        <w:tabs>
+          <w:tab w:val="num" w:pos="2160"/>
+        </w:tabs>
+        <w:ind w:left="2160" w:hanging="360"/>
+      </w:pPr>
+      <w:rPr>
+        <w:rFonts w:ascii="Wingdings" w:hAnsi="Wingdings" w:hint="default"/>
+        <w:sz w:val="20"/>
+      </w:rPr>
+    </w:lvl>
+    <w:lvl w:ilvl="3" w:tentative="1">
+      <w:start w:val="1"/>
+      <w:numFmt w:val="decimal"/>
+      <w:lvlText w:val="%4."/>
+      <w:lvlJc w:val="left"/>
+      <w:pPr>
+        <w:tabs>
+          <w:tab w:val="num" w:pos="2880"/>
+        </w:tabs>
+        <w:ind w:left="2880" w:hanging="360"/>
+      </w:pPr>
+    </w:lvl>
+    <w:lvl w:ilvl="4" w:tentative="1">
+      <w:start w:val="1"/>
+      <w:numFmt w:val="decimal"/>
+      <w:lvlText w:val="%5."/>
+      <w:lvlJc w:val="left"/>
+      <w:pPr>
+        <w:tabs>
+          <w:tab w:val="num" w:pos="3600"/>
+        </w:tabs>
+        <w:ind w:left="3600" w:hanging="360"/>
+      </w:pPr>
+    </w:lvl>
+    <w:lvl w:ilvl="5" w:tentative="1">
+      <w:start w:val="1"/>
+      <w:numFmt w:val="decimal"/>
+      <w:lvlText w:val="%6."/>
+      <w:lvlJc w:val="left"/>
+      <w:pPr>
+        <w:tabs>
+          <w:tab w:val="num" w:pos="4320"/>
+        </w:tabs>
+        <w:ind w:left="4320" w:hanging="360"/>
+      </w:pPr>
+    </w:lvl>
+    <w:lvl w:ilvl="6" w:tentative="1">
+      <w:start w:val="1"/>
+      <w:numFmt w:val="decimal"/>
+      <w:lvlText w:val="%7."/>
+      <w:lvlJc w:val="left"/>
+      <w:pPr>
+        <w:tabs>
+          <w:tab w:val="num" w:pos="5040"/>
+        </w:tabs>
+        <w:ind w:left="5040" w:hanging="360"/>
+      </w:pPr>
+    </w:lvl>
+    <w:lvl w:ilvl="7" w:tentative="1">
+      <w:start w:val="1"/>
+      <w:numFmt w:val="decimal"/>
+      <w:lvlText w:val="%8."/>
+      <w:lvlJc w:val="left"/>
+      <w:pPr>
+        <w:tabs>
+          <w:tab w:val="num" w:pos="5760"/>
+        </w:tabs>
+        <w:ind w:left="5760" w:hanging="360"/>
+      </w:pPr>
+    </w:lvl>
+    <w:lvl w:ilvl="8" w:tentative="1">
+      <w:start w:val="1"/>
+      <w:numFmt w:val="decimal"/>
+      <w:lvlText w:val="%9."/>
+      <w:lvlJc w:val="left"/>
+      <w:pPr>
+        <w:tabs>
+          <w:tab w:val="num" w:pos="6480"/>
+        </w:tabs>
+        <w:ind w:left="6480" w:hanging="360"/>
+      </w:pPr>
+    </w:lvl>
+  </w:abstractNum>
+  <w:abstractNum w:abstractNumId="3" w15:restartNumberingAfterBreak="0">
     <w:nsid w:val="4A1A0FA1"/>
     <w:multiLevelType w:val="hybridMultilevel"/>
     <w:tmpl w:val="767A973A"/>
@@ -1385,7 +2279,7 @@
       </w:rPr>
     </w:lvl>
   </w:abstractNum>
-  <w:abstractNum w:abstractNumId="3" w15:restartNumberingAfterBreak="0">
+  <w:abstractNum w:abstractNumId="4" w15:restartNumberingAfterBreak="0">
     <w:nsid w:val="4F937734"/>
     <w:multiLevelType w:val="hybridMultilevel"/>
     <w:tmpl w:val="C942861A"/>
@@ -1525,7 +2419,7 @@
       </w:rPr>
     </w:lvl>
   </w:abstractNum>
-  <w:abstractNum w:abstractNumId="4" w15:restartNumberingAfterBreak="0">
+  <w:abstractNum w:abstractNumId="5" w15:restartNumberingAfterBreak="0">
     <w:nsid w:val="50AC1790"/>
     <w:multiLevelType w:val="hybridMultilevel"/>
     <w:tmpl w:val="48B6046C"/>
@@ -1665,7 +2559,7 @@
       </w:rPr>
     </w:lvl>
   </w:abstractNum>
-  <w:abstractNum w:abstractNumId="5" w15:restartNumberingAfterBreak="0">
+  <w:abstractNum w:abstractNumId="6" w15:restartNumberingAfterBreak="0">
     <w:nsid w:val="61AC4D78"/>
     <w:multiLevelType w:val="hybridMultilevel"/>
     <w:tmpl w:val="509CE3BA"/>
@@ -1802,6 +2696,155 @@
       </w:pPr>
       <w:rPr>
         <w:rFonts w:ascii="Arial" w:hAnsi="Arial" w:hint="default"/>
+      </w:rPr>
+    </w:lvl>
+  </w:abstractNum>
+  <w:abstractNum w:abstractNumId="7" w15:restartNumberingAfterBreak="0">
+    <w:nsid w:val="6F1A01B5"/>
+    <w:multiLevelType w:val="multilevel"/>
+    <w:tmpl w:val="381ACB92"/>
+    <w:lvl w:ilvl="0">
+      <w:start w:val="1"/>
+      <w:numFmt w:val="bullet"/>
+      <w:lvlText w:val=""/>
+      <w:lvlJc w:val="left"/>
+      <w:pPr>
+        <w:tabs>
+          <w:tab w:val="num" w:pos="720"/>
+        </w:tabs>
+        <w:ind w:left="720" w:hanging="360"/>
+      </w:pPr>
+      <w:rPr>
+        <w:rFonts w:ascii="Symbol" w:hAnsi="Symbol" w:hint="default"/>
+        <w:sz w:val="20"/>
+      </w:rPr>
+    </w:lvl>
+    <w:lvl w:ilvl="1" w:tentative="1">
+      <w:start w:val="1"/>
+      <w:numFmt w:val="bullet"/>
+      <w:lvlText w:val="o"/>
+      <w:lvlJc w:val="left"/>
+      <w:pPr>
+        <w:tabs>
+          <w:tab w:val="num" w:pos="1440"/>
+        </w:tabs>
+        <w:ind w:left="1440" w:hanging="360"/>
+      </w:pPr>
+      <w:rPr>
+        <w:rFonts w:ascii="Courier New" w:hAnsi="Courier New" w:hint="default"/>
+        <w:sz w:val="20"/>
+      </w:rPr>
+    </w:lvl>
+    <w:lvl w:ilvl="2" w:tentative="1">
+      <w:start w:val="1"/>
+      <w:numFmt w:val="bullet"/>
+      <w:lvlText w:val=""/>
+      <w:lvlJc w:val="left"/>
+      <w:pPr>
+        <w:tabs>
+          <w:tab w:val="num" w:pos="2160"/>
+        </w:tabs>
+        <w:ind w:left="2160" w:hanging="360"/>
+      </w:pPr>
+      <w:rPr>
+        <w:rFonts w:ascii="Wingdings" w:hAnsi="Wingdings" w:hint="default"/>
+        <w:sz w:val="20"/>
+      </w:rPr>
+    </w:lvl>
+    <w:lvl w:ilvl="3" w:tentative="1">
+      <w:start w:val="1"/>
+      <w:numFmt w:val="bullet"/>
+      <w:lvlText w:val=""/>
+      <w:lvlJc w:val="left"/>
+      <w:pPr>
+        <w:tabs>
+          <w:tab w:val="num" w:pos="2880"/>
+        </w:tabs>
+        <w:ind w:left="2880" w:hanging="360"/>
+      </w:pPr>
+      <w:rPr>
+        <w:rFonts w:ascii="Wingdings" w:hAnsi="Wingdings" w:hint="default"/>
+        <w:sz w:val="20"/>
+      </w:rPr>
+    </w:lvl>
+    <w:lvl w:ilvl="4" w:tentative="1">
+      <w:start w:val="1"/>
+      <w:numFmt w:val="bullet"/>
+      <w:lvlText w:val=""/>
+      <w:lvlJc w:val="left"/>
+      <w:pPr>
+        <w:tabs>
+          <w:tab w:val="num" w:pos="3600"/>
+        </w:tabs>
+        <w:ind w:left="3600" w:hanging="360"/>
+      </w:pPr>
+      <w:rPr>
+        <w:rFonts w:ascii="Wingdings" w:hAnsi="Wingdings" w:hint="default"/>
+        <w:sz w:val="20"/>
+      </w:rPr>
+    </w:lvl>
+    <w:lvl w:ilvl="5" w:tentative="1">
+      <w:start w:val="1"/>
+      <w:numFmt w:val="bullet"/>
+      <w:lvlText w:val=""/>
+      <w:lvlJc w:val="left"/>
+      <w:pPr>
+        <w:tabs>
+          <w:tab w:val="num" w:pos="4320"/>
+        </w:tabs>
+        <w:ind w:left="4320" w:hanging="360"/>
+      </w:pPr>
+      <w:rPr>
+        <w:rFonts w:ascii="Wingdings" w:hAnsi="Wingdings" w:hint="default"/>
+        <w:sz w:val="20"/>
+      </w:rPr>
+    </w:lvl>
+    <w:lvl w:ilvl="6" w:tentative="1">
+      <w:start w:val="1"/>
+      <w:numFmt w:val="bullet"/>
+      <w:lvlText w:val=""/>
+      <w:lvlJc w:val="left"/>
+      <w:pPr>
+        <w:tabs>
+          <w:tab w:val="num" w:pos="5040"/>
+        </w:tabs>
+        <w:ind w:left="5040" w:hanging="360"/>
+      </w:pPr>
+      <w:rPr>
+        <w:rFonts w:ascii="Wingdings" w:hAnsi="Wingdings" w:hint="default"/>
+        <w:sz w:val="20"/>
+      </w:rPr>
+    </w:lvl>
+    <w:lvl w:ilvl="7" w:tentative="1">
+      <w:start w:val="1"/>
+      <w:numFmt w:val="bullet"/>
+      <w:lvlText w:val=""/>
+      <w:lvlJc w:val="left"/>
+      <w:pPr>
+        <w:tabs>
+          <w:tab w:val="num" w:pos="5760"/>
+        </w:tabs>
+        <w:ind w:left="5760" w:hanging="360"/>
+      </w:pPr>
+      <w:rPr>
+        <w:rFonts w:ascii="Wingdings" w:hAnsi="Wingdings" w:hint="default"/>
+        <w:sz w:val="20"/>
+      </w:rPr>
+    </w:lvl>
+    <w:lvl w:ilvl="8" w:tentative="1">
+      <w:start w:val="1"/>
+      <w:numFmt w:val="bullet"/>
+      <w:lvlText w:val=""/>
+      <w:lvlJc w:val="left"/>
+      <w:pPr>
+        <w:tabs>
+          <w:tab w:val="num" w:pos="6480"/>
+        </w:tabs>
+        <w:ind w:left="6480" w:hanging="360"/>
+      </w:pPr>
+      <w:rPr>
+        <w:rFonts w:ascii="Wingdings" w:hAnsi="Wingdings" w:hint="default"/>
+        <w:sz w:val="20"/>
       </w:rPr>
     </w:lvl>
   </w:abstractNum>
@@ -1812,16 +2855,22 @@
     <w:abstractNumId w:val="0"/>
   </w:num>
   <w:num w:numId="3" w16cid:durableId="1752309644">
+    <w:abstractNumId w:val="3"/>
+  </w:num>
+  <w:num w:numId="4" w16cid:durableId="1947809485">
+    <w:abstractNumId w:val="6"/>
+  </w:num>
+  <w:num w:numId="5" w16cid:durableId="2065718857">
+    <w:abstractNumId w:val="4"/>
+  </w:num>
+  <w:num w:numId="6" w16cid:durableId="1596666561">
+    <w:abstractNumId w:val="5"/>
+  </w:num>
+  <w:num w:numId="7" w16cid:durableId="1434932392">
     <w:abstractNumId w:val="2"/>
   </w:num>
-  <w:num w:numId="4" w16cid:durableId="1947809485">
-    <w:abstractNumId w:val="5"/>
-  </w:num>
-  <w:num w:numId="5" w16cid:durableId="2065718857">
-    <w:abstractNumId w:val="3"/>
-  </w:num>
-  <w:num w:numId="6" w16cid:durableId="1596666561">
-    <w:abstractNumId w:val="4"/>
+  <w:num w:numId="8" w16cid:durableId="437650955">
+    <w:abstractNumId w:val="7"/>
   </w:num>
 </w:numbering>
 </file>
@@ -2275,7 +3324,6 @@
     <w:next w:val="Normal"/>
     <w:link w:val="Heading3Char"/>
     <w:uiPriority w:val="9"/>
-    <w:semiHidden/>
     <w:unhideWhenUsed/>
     <w:qFormat/>
     <w:rsid w:val="004E4F32"/>
@@ -2298,7 +3346,6 @@
     <w:next w:val="Normal"/>
     <w:link w:val="Heading4Char"/>
     <w:uiPriority w:val="9"/>
-    <w:semiHidden/>
     <w:unhideWhenUsed/>
     <w:qFormat/>
     <w:rsid w:val="004E4F32"/>
@@ -2483,7 +3530,6 @@
     <w:basedOn w:val="DefaultParagraphFont"/>
     <w:link w:val="Heading3"/>
     <w:uiPriority w:val="9"/>
-    <w:semiHidden/>
     <w:rsid w:val="004E4F32"/>
     <w:rPr>
       <w:rFonts w:eastAsiaTheme="majorEastAsia" w:cstheme="majorBidi"/>
@@ -2497,7 +3543,6 @@
     <w:basedOn w:val="DefaultParagraphFont"/>
     <w:link w:val="Heading4"/>
     <w:uiPriority w:val="9"/>
-    <w:semiHidden/>
     <w:rsid w:val="004E4F32"/>
     <w:rPr>
       <w:rFonts w:eastAsiaTheme="majorEastAsia" w:cstheme="majorBidi"/>
@@ -2755,6 +3800,33 @@
     <w:name w:val="mbin"/>
     <w:basedOn w:val="DefaultParagraphFont"/>
     <w:rsid w:val="004E4F32"/>
+  </w:style>
+  <w:style w:type="character" w:styleId="Strong">
+    <w:name w:val="Strong"/>
+    <w:basedOn w:val="DefaultParagraphFont"/>
+    <w:uiPriority w:val="22"/>
+    <w:qFormat/>
+    <w:rsid w:val="00837653"/>
+    <w:rPr>
+      <w:b/>
+      <w:bCs/>
+    </w:rPr>
+  </w:style>
+  <w:style w:type="paragraph" w:styleId="NormalWeb">
+    <w:name w:val="Normal (Web)"/>
+    <w:basedOn w:val="Normal"/>
+    <w:uiPriority w:val="99"/>
+    <w:semiHidden/>
+    <w:unhideWhenUsed/>
+    <w:rsid w:val="00837653"/>
+    <w:pPr>
+      <w:spacing w:before="100" w:beforeAutospacing="1" w:after="100" w:afterAutospacing="1" w:line="240" w:lineRule="auto"/>
+    </w:pPr>
+    <w:rPr>
+      <w:rFonts w:ascii="Times New Roman" w:eastAsia="Times New Roman" w:hAnsi="Times New Roman" w:cs="Times New Roman"/>
+      <w:sz w:val="24"/>
+      <w:szCs w:val="24"/>
+    </w:rPr>
   </w:style>
 </w:styles>
 </file>

</xml_diff>